<commit_message>
updated working in writeup
</commit_message>
<xml_diff>
--- a/StructureAndTesting.docx
+++ b/StructureAndTesting.docx
@@ -108,6 +108,20 @@
       <w:pPr>
         <w:pStyle w:val="Normal"/>
         <w:numPr>
+          <w:ilvl w:val="1"/>
+          <w:numId w:val="1"/>
+        </w:numPr>
+        <w:rPr/>
+      </w:pPr>
+      <w:r>
+        <w:rPr/>
+        <w:t>Then we query against this graph of nodes:</w:t>
+      </w:r>
+    </w:p>
+    <w:p>
+      <w:pPr>
+        <w:pStyle w:val="Normal"/>
+        <w:numPr>
           <w:ilvl w:val="2"/>
           <w:numId w:val="1"/>
         </w:numPr>
@@ -115,20 +129,6 @@
       </w:pPr>
       <w:r>
         <w:rPr/>
-        <w:t>Then we query against this graph of nodes:</w:t>
-      </w:r>
-    </w:p>
-    <w:p>
-      <w:pPr>
-        <w:pStyle w:val="Normal"/>
-        <w:numPr>
-          <w:ilvl w:val="3"/>
-          <w:numId w:val="1"/>
-        </w:numPr>
-        <w:rPr/>
-      </w:pPr>
-      <w:r>
-        <w:rPr/>
         <w:t>Split input into a node name, a rule and a distance,</w:t>
       </w:r>
     </w:p>
@@ -136,7 +136,7 @@
       <w:pPr>
         <w:pStyle w:val="Normal"/>
         <w:numPr>
-          <w:ilvl w:val="3"/>
+          <w:ilvl w:val="2"/>
           <w:numId w:val="1"/>
         </w:numPr>
         <w:rPr/>
@@ -154,7 +154,7 @@
       <w:pPr>
         <w:pStyle w:val="Normal"/>
         <w:numPr>
-          <w:ilvl w:val="3"/>
+          <w:ilvl w:val="2"/>
           <w:numId w:val="1"/>
         </w:numPr>
         <w:rPr/>
@@ -168,7 +168,7 @@
       <w:pPr>
         <w:pStyle w:val="Normal"/>
         <w:numPr>
-          <w:ilvl w:val="3"/>
+          <w:ilvl w:val="2"/>
           <w:numId w:val="1"/>
         </w:numPr>
         <w:rPr/>
@@ -203,7 +203,7 @@
       </w:pPr>
       <w:r>
         <w:rPr/>
-        <w:t>Nodes can maintain max and min DP for sent and received messages. This would allow for faster lookup, but the full sets are also necessary for equality checks. Depending on the python implementation of a set(), this may already be handled.</w:t>
+        <w:t>Nodes can maintain max and min DP for sent and received messages. This would allow for faster lookup, but the full sets are also necessary for equality checks.</w:t>
       </w:r>
     </w:p>
     <w:p>
@@ -943,6 +943,7 @@
       <w:rPr>
         <w:rFonts w:ascii="Liberation Serif" w:hAnsi="Liberation Serif" w:eastAsia="Noto Sans CJK SC Regular" w:cs="Lohit Devanagari"/>
         <w:kern w:val="2"/>
+        <w:sz w:val="20"/>
         <w:szCs w:val="24"/>
         <w:lang w:val="en-US" w:eastAsia="zh-CN" w:bidi="hi-IN"/>
       </w:rPr>
@@ -1038,6 +1039,69 @@
       <w:rFonts w:cs="OpenSymbol"/>
     </w:rPr>
   </w:style>
+  <w:style w:type="character" w:styleId="ListLabel10">
+    <w:name w:val="ListLabel 10"/>
+    <w:qFormat/>
+    <w:rPr>
+      <w:rFonts w:cs="OpenSymbol"/>
+    </w:rPr>
+  </w:style>
+  <w:style w:type="character" w:styleId="ListLabel11">
+    <w:name w:val="ListLabel 11"/>
+    <w:qFormat/>
+    <w:rPr>
+      <w:rFonts w:cs="OpenSymbol"/>
+    </w:rPr>
+  </w:style>
+  <w:style w:type="character" w:styleId="ListLabel12">
+    <w:name w:val="ListLabel 12"/>
+    <w:qFormat/>
+    <w:rPr>
+      <w:rFonts w:cs="OpenSymbol"/>
+    </w:rPr>
+  </w:style>
+  <w:style w:type="character" w:styleId="ListLabel13">
+    <w:name w:val="ListLabel 13"/>
+    <w:qFormat/>
+    <w:rPr>
+      <w:rFonts w:cs="OpenSymbol"/>
+    </w:rPr>
+  </w:style>
+  <w:style w:type="character" w:styleId="ListLabel14">
+    <w:name w:val="ListLabel 14"/>
+    <w:qFormat/>
+    <w:rPr>
+      <w:rFonts w:cs="OpenSymbol"/>
+    </w:rPr>
+  </w:style>
+  <w:style w:type="character" w:styleId="ListLabel15">
+    <w:name w:val="ListLabel 15"/>
+    <w:qFormat/>
+    <w:rPr>
+      <w:rFonts w:cs="OpenSymbol"/>
+    </w:rPr>
+  </w:style>
+  <w:style w:type="character" w:styleId="ListLabel16">
+    <w:name w:val="ListLabel 16"/>
+    <w:qFormat/>
+    <w:rPr>
+      <w:rFonts w:cs="OpenSymbol"/>
+    </w:rPr>
+  </w:style>
+  <w:style w:type="character" w:styleId="ListLabel17">
+    <w:name w:val="ListLabel 17"/>
+    <w:qFormat/>
+    <w:rPr>
+      <w:rFonts w:cs="OpenSymbol"/>
+    </w:rPr>
+  </w:style>
+  <w:style w:type="character" w:styleId="ListLabel18">
+    <w:name w:val="ListLabel 18"/>
+    <w:qFormat/>
+    <w:rPr>
+      <w:rFonts w:cs="OpenSymbol"/>
+    </w:rPr>
+  </w:style>
   <w:style w:type="paragraph" w:styleId="Heading">
     <w:name w:val="Heading"/>
     <w:basedOn w:val="Normal"/>

</xml_diff>